<commit_message>
Foranalyse er læst igennem og rettet til.
</commit_message>
<xml_diff>
--- a/1.Adminstrativt/Mødereferater/2014-09-09 Mødereferat - Gruppe 14123.docx
+++ b/1.Adminstrativt/Mødereferater/2014-09-09 Mødereferat - Gruppe 14123.docx
@@ -480,8 +480,6 @@
             <w:r>
               <w:t>Grooters</w:t>
             </w:r>
-            <w:bookmarkStart w:id="0" w:name="_GoBack"/>
-            <w:bookmarkEnd w:id="0"/>
             <w:proofErr w:type="spellEnd"/>
           </w:p>
           <w:p>
@@ -742,17 +740,122 @@
               <w:pStyle w:val="NoSpacing"/>
             </w:pPr>
             <w:r>
+              <w:t>Sekundær aktør GPS satellitter - ikke webapplikation.</w:t>
+            </w:r>
+          </w:p>
+          <w:p>
+            <w:pPr>
+              <w:pStyle w:val="NoSpacing"/>
+            </w:pPr>
+            <w:r>
+              <w:t xml:space="preserve">Ellers </w:t>
+            </w:r>
+            <w:r>
+              <w:t>fungere</w:t>
+            </w:r>
+            <w:r>
+              <w:t>r</w:t>
+            </w:r>
+            <w:r>
+              <w:t xml:space="preserve"> </w:t>
+            </w:r>
+            <w:proofErr w:type="spellStart"/>
+            <w:r>
+              <w:t>kravspec</w:t>
+            </w:r>
+            <w:proofErr w:type="spellEnd"/>
+            <w:r>
+              <w:t xml:space="preserve"> overordnet set </w:t>
+            </w:r>
+            <w:r>
+              <w:t>godt - men få navne til at passe</w:t>
+            </w:r>
+          </w:p>
+          <w:p>
+            <w:pPr>
+              <w:pStyle w:val="NoSpacing"/>
+            </w:pPr>
+          </w:p>
+          <w:p>
+            <w:pPr>
+              <w:pStyle w:val="NoSpacing"/>
+            </w:pPr>
+            <w:r>
+              <w:t>Tilføj evt. ikke funktionel krav - Tid for billede overførsel</w:t>
+            </w:r>
+          </w:p>
+          <w:p>
+            <w:pPr>
+              <w:pStyle w:val="NoSpacing"/>
+            </w:pPr>
+            <w:r>
+              <w:t>Husk at gør brug af referencer - fx fejlmode til bilag - skide godt!</w:t>
+            </w:r>
+          </w:p>
+          <w:p>
+            <w:pPr>
+              <w:pStyle w:val="NoSpacing"/>
+            </w:pPr>
+            <w:r>
+              <w:t>Lav evt. afsnit der hedder "begrænsninger" - gør det klart hvad bruger får / får ikke.  Fx ingen GPS indtastning</w:t>
+            </w:r>
+          </w:p>
+          <w:p>
+            <w:pPr>
+              <w:pStyle w:val="NoSpacing"/>
+            </w:pPr>
+          </w:p>
+          <w:p>
+            <w:pPr>
+              <w:pStyle w:val="NoSpacing"/>
+              <w:rPr>
+                <w:b/>
+              </w:rPr>
+            </w:pPr>
+            <w:r>
+              <w:rPr>
+                <w:b/>
+              </w:rPr>
+              <w:t>Ad 2.</w:t>
+            </w:r>
+          </w:p>
+          <w:p>
+            <w:pPr>
+              <w:pStyle w:val="NoSpacing"/>
+            </w:pPr>
+            <w:r>
+              <w:t xml:space="preserve">Det er planlagt at bruge </w:t>
+            </w:r>
+            <w:r>
+              <w:t xml:space="preserve">RUP som udviklingsmodel – dvs. 4 overordnede udviklingsfaser. Til at holde </w:t>
+            </w:r>
+          </w:p>
+          <w:p>
+            <w:pPr>
+              <w:pStyle w:val="NoSpacing"/>
+            </w:pPr>
+            <w:proofErr w:type="gramStart"/>
+            <w:r>
+              <w:t>styr</w:t>
+            </w:r>
+            <w:r>
+              <w:t>e</w:t>
+            </w:r>
+            <w:proofErr w:type="gramEnd"/>
+            <w:r>
+              <w:t xml:space="preserve"> på de forskellige arbejdsopgaverne i de 4 udviklingsfaser påtænkes at gøre brug af</w:t>
+            </w:r>
+            <w:r>
+              <w:t xml:space="preserve"> </w:t>
+            </w:r>
+            <w:proofErr w:type="spellStart"/>
+            <w:r>
               <w:t>S</w:t>
             </w:r>
             <w:r>
-              <w:t xml:space="preserve">ekundær aktør GPS </w:t>
-            </w:r>
-            <w:r>
-              <w:t>satellitter</w:t>
-            </w:r>
-            <w:r>
-              <w:t xml:space="preserve"> - ikke webapplikation</w:t>
-            </w:r>
+              <w:t>crum</w:t>
+            </w:r>
+            <w:proofErr w:type="spellEnd"/>
             <w:r>
               <w:t>.</w:t>
             </w:r>
@@ -761,17 +864,34 @@
             <w:pPr>
               <w:pStyle w:val="NoSpacing"/>
             </w:pPr>
-            <w:r>
-              <w:t xml:space="preserve">Ellers </w:t>
-            </w:r>
-            <w:r>
-              <w:t>fungere</w:t>
-            </w:r>
-            <w:r>
-              <w:t>r</w:t>
-            </w:r>
-            <w:r>
-              <w:t xml:space="preserve"> </w:t>
+          </w:p>
+          <w:p>
+            <w:pPr>
+              <w:pStyle w:val="NoSpacing"/>
+            </w:pPr>
+            <w:r>
+              <w:t>Gentagende fejl under login - sker d</w:t>
+            </w:r>
+            <w:bookmarkStart w:id="0" w:name="_GoBack"/>
+            <w:bookmarkEnd w:id="0"/>
+            <w:r>
+              <w:t xml:space="preserve">er da noget?       </w:t>
+            </w:r>
+          </w:p>
+          <w:p>
+            <w:pPr>
+              <w:pStyle w:val="NoSpacing"/>
+            </w:pPr>
+            <w:r>
+              <w:t>Man kan evt. hæve ventetid før nyt forsøg på login er muligt</w:t>
+            </w:r>
+          </w:p>
+          <w:p>
+            <w:pPr>
+              <w:pStyle w:val="NoSpacing"/>
+            </w:pPr>
+            <w:r>
+              <w:t xml:space="preserve">Hvis der ikke sket noget - skriv det under ”begrænsninger” – afsnit diskuteret i </w:t>
             </w:r>
             <w:proofErr w:type="spellStart"/>
             <w:r>
@@ -779,66 +899,7 @@
             </w:r>
             <w:proofErr w:type="spellEnd"/>
             <w:r>
-              <w:t xml:space="preserve"> overordnet set </w:t>
-            </w:r>
-            <w:r>
-              <w:t xml:space="preserve">godt </w:t>
-            </w:r>
-            <w:r>
-              <w:t>- men få navne til at passe</w:t>
-            </w:r>
-          </w:p>
-          <w:p>
-            <w:pPr>
-              <w:pStyle w:val="NoSpacing"/>
-            </w:pPr>
-          </w:p>
-          <w:p>
-            <w:pPr>
-              <w:pStyle w:val="NoSpacing"/>
-            </w:pPr>
-            <w:r>
-              <w:t>Tilføj evt. ikke funktionel krav - Tid for billede overførsel</w:t>
-            </w:r>
-          </w:p>
-          <w:p>
-            <w:pPr>
-              <w:pStyle w:val="NoSpacing"/>
-            </w:pPr>
-            <w:r>
-              <w:t>Husk at gør brug af referencer - fx fejlmode til bilag - skide godt!</w:t>
-            </w:r>
-          </w:p>
-          <w:p>
-            <w:pPr>
-              <w:pStyle w:val="NoSpacing"/>
-            </w:pPr>
-            <w:r>
-              <w:t>L</w:t>
-            </w:r>
-            <w:r>
-              <w:t xml:space="preserve">av </w:t>
-            </w:r>
-            <w:r>
-              <w:t xml:space="preserve">evt. </w:t>
-            </w:r>
-            <w:r>
-              <w:t xml:space="preserve">afsnit </w:t>
-            </w:r>
-            <w:r>
-              <w:t xml:space="preserve">der hedder </w:t>
-            </w:r>
-            <w:r>
-              <w:t>"begrænsninger" - gør det k</w:t>
-            </w:r>
-            <w:r>
-              <w:t>lart hvad bruger får / får ikke.</w:t>
-            </w:r>
-            <w:r>
-              <w:t xml:space="preserve">  </w:t>
-            </w:r>
-            <w:r>
-              <w:t>Fx ingen GPS indtastning</w:t>
+              <w:t xml:space="preserve"> Ad 1.</w:t>
             </w:r>
           </w:p>
           <w:p>
@@ -857,208 +918,51 @@
               <w:rPr>
                 <w:b/>
               </w:rPr>
-              <w:t>Ad 2.</w:t>
-            </w:r>
-          </w:p>
-          <w:p>
-            <w:pPr>
-              <w:pStyle w:val="NoSpacing"/>
-            </w:pPr>
-            <w:r>
-              <w:t xml:space="preserve">Det er planlagt at bruge </w:t>
-            </w:r>
-            <w:r>
-              <w:t xml:space="preserve">RUP som udviklingsmodel – dvs. 4 overordnede udviklingsfaser. Til at holde </w:t>
-            </w:r>
-          </w:p>
-          <w:p>
-            <w:pPr>
-              <w:pStyle w:val="NoSpacing"/>
-            </w:pPr>
-            <w:proofErr w:type="gramStart"/>
-            <w:r>
-              <w:t>styr</w:t>
-            </w:r>
-            <w:proofErr w:type="gramEnd"/>
-            <w:r>
-              <w:t xml:space="preserve"> på de forskellige arbejdsopgaverne i de 4 udviklingsfaser påtænkes at gøre brug af</w:t>
-            </w:r>
-            <w:r>
-              <w:t xml:space="preserve"> </w:t>
+              <w:t xml:space="preserve">Ad </w:t>
+            </w:r>
+            <w:r>
+              <w:rPr>
+                <w:b/>
+              </w:rPr>
+              <w:t>3</w:t>
+            </w:r>
+            <w:r>
+              <w:rPr>
+                <w:b/>
+              </w:rPr>
+              <w:t>.</w:t>
+            </w:r>
+          </w:p>
+          <w:p>
+            <w:pPr>
+              <w:pStyle w:val="NoSpacing"/>
+            </w:pPr>
+            <w:r>
+              <w:t xml:space="preserve">Design forløb – består både af </w:t>
             </w:r>
             <w:proofErr w:type="spellStart"/>
             <w:r>
-              <w:t>S</w:t>
-            </w:r>
-            <w:r>
-              <w:t>crum</w:t>
+              <w:t>bdd</w:t>
             </w:r>
             <w:proofErr w:type="spellEnd"/>
             <w:r>
-              <w:t>.</w:t>
-            </w:r>
-          </w:p>
-          <w:p>
-            <w:pPr>
-              <w:pStyle w:val="NoSpacing"/>
-            </w:pPr>
-          </w:p>
-          <w:p>
-            <w:pPr>
-              <w:pStyle w:val="NoSpacing"/>
-            </w:pPr>
-            <w:r>
-              <w:t>G</w:t>
-            </w:r>
-            <w:r>
-              <w:t xml:space="preserve">entagende fejl under login - sker der da noget?       </w:t>
-            </w:r>
-          </w:p>
-          <w:p>
-            <w:pPr>
-              <w:pStyle w:val="NoSpacing"/>
-            </w:pPr>
-            <w:r>
-              <w:t>Man kan evt</w:t>
-            </w:r>
-            <w:r>
-              <w:t>.</w:t>
-            </w:r>
-            <w:r>
-              <w:t xml:space="preserve"> hæve ventetid før</w:t>
-            </w:r>
-            <w:r>
-              <w:t xml:space="preserve"> nyt </w:t>
-            </w:r>
-            <w:r>
-              <w:t>forsøg på login er muligt</w:t>
-            </w:r>
-          </w:p>
-          <w:p>
-            <w:pPr>
-              <w:pStyle w:val="NoSpacing"/>
-            </w:pPr>
-            <w:r>
-              <w:t>H</w:t>
-            </w:r>
-            <w:r>
-              <w:t>vis der ikke sket noget - skriv det under</w:t>
-            </w:r>
-            <w:r>
-              <w:t xml:space="preserve"> ”</w:t>
-            </w:r>
-            <w:r>
-              <w:t>begrænsning</w:t>
-            </w:r>
-            <w:r>
-              <w:t xml:space="preserve">er” – afsnit diskuteret i </w:t>
+              <w:t xml:space="preserve"> og idb.</w:t>
+            </w:r>
+          </w:p>
+          <w:p>
+            <w:pPr>
+              <w:pStyle w:val="NoSpacing"/>
+            </w:pPr>
+            <w:r>
+              <w:t xml:space="preserve">Funktionelle krav skal IKKE i punktform efter endt </w:t>
             </w:r>
             <w:proofErr w:type="spellStart"/>
             <w:r>
-              <w:t>kravspec</w:t>
+              <w:t>use</w:t>
             </w:r>
             <w:proofErr w:type="spellEnd"/>
             <w:r>
-              <w:t xml:space="preserve"> Ad 1.</w:t>
-            </w:r>
-          </w:p>
-          <w:p>
-            <w:pPr>
-              <w:pStyle w:val="NoSpacing"/>
-            </w:pPr>
-          </w:p>
-          <w:p>
-            <w:pPr>
-              <w:pStyle w:val="NoSpacing"/>
-              <w:rPr>
-                <w:b/>
-              </w:rPr>
-            </w:pPr>
-            <w:r>
-              <w:rPr>
-                <w:b/>
-              </w:rPr>
-              <w:t xml:space="preserve">Ad </w:t>
-            </w:r>
-            <w:r>
-              <w:rPr>
-                <w:b/>
-              </w:rPr>
-              <w:t>3</w:t>
-            </w:r>
-            <w:r>
-              <w:rPr>
-                <w:b/>
-              </w:rPr>
-              <w:t>.</w:t>
-            </w:r>
-          </w:p>
-          <w:p>
-            <w:pPr>
-              <w:pStyle w:val="NoSpacing"/>
-            </w:pPr>
-            <w:r>
-              <w:t>D</w:t>
-            </w:r>
-            <w:r>
-              <w:t xml:space="preserve">esign forløb </w:t>
-            </w:r>
-            <w:r>
-              <w:t>–</w:t>
-            </w:r>
-            <w:r>
-              <w:t xml:space="preserve"> </w:t>
-            </w:r>
-            <w:r>
-              <w:t xml:space="preserve">består </w:t>
-            </w:r>
-            <w:r>
-              <w:t>både</w:t>
-            </w:r>
-            <w:r>
-              <w:t xml:space="preserve"> af</w:t>
-            </w:r>
-            <w:r>
-              <w:t xml:space="preserve"> </w:t>
-            </w:r>
-            <w:proofErr w:type="spellStart"/>
-            <w:r>
-              <w:t>bdd</w:t>
-            </w:r>
-            <w:proofErr w:type="spellEnd"/>
-            <w:r>
-              <w:t xml:space="preserve"> og idb</w:t>
-            </w:r>
-            <w:r>
-              <w:t>.</w:t>
-            </w:r>
-          </w:p>
-          <w:p>
-            <w:pPr>
-              <w:pStyle w:val="NoSpacing"/>
-            </w:pPr>
-            <w:r>
-              <w:t>Funktionelle krav skal IKKE i p</w:t>
-            </w:r>
-            <w:r>
-              <w:t xml:space="preserve">unktform </w:t>
-            </w:r>
-            <w:r>
-              <w:t xml:space="preserve">efter endt </w:t>
-            </w:r>
-            <w:proofErr w:type="spellStart"/>
-            <w:r>
-              <w:t>use</w:t>
-            </w:r>
-            <w:proofErr w:type="spellEnd"/>
-            <w:r>
-              <w:t xml:space="preserve"> </w:t>
-            </w:r>
-            <w:r>
-              <w:t>case</w:t>
-            </w:r>
-            <w:r>
-              <w:t xml:space="preserve"> beskrivelse</w:t>
+              <w:t xml:space="preserve"> case beskrivelse</w:t>
             </w:r>
           </w:p>
           <w:p>
@@ -3665,7 +3569,6 @@
     <w:sig w:usb0="00000000" w:usb1="10000000" w:usb2="00000000" w:usb3="00000000" w:csb0="80000000" w:csb1="00000000"/>
   </w:font>
   <w:font w:name="Calibri">
-    <w:altName w:val="Calibri"/>
     <w:panose1 w:val="020F0502020204030204"/>
     <w:charset w:val="00"/>
     <w:family w:val="swiss"/>
@@ -3746,6 +3649,7 @@
     <w:rsid w:val="00C13272"/>
     <w:rsid w:val="00D73DD3"/>
     <w:rsid w:val="00DB029E"/>
+    <w:rsid w:val="00E63CE1"/>
     <w:rsid w:val="00FE75FE"/>
   </w:rsids>
   <m:mathPr>
@@ -4568,7 +4472,7 @@
 </file>
 
 <file path=customXml/itemProps1.xml><?xml version="1.0" encoding="utf-8"?>
-<ds:datastoreItem xmlns:ds="http://schemas.openxmlformats.org/officeDocument/2006/customXml" ds:itemID="{CAB1AAA0-885E-434F-973D-6CC09BA67C90}">
+<ds:datastoreItem xmlns:ds="http://schemas.openxmlformats.org/officeDocument/2006/customXml" ds:itemID="{4750AF9B-76E0-4949-A332-BB3BD03CEBDF}">
   <ds:schemaRefs>
     <ds:schemaRef ds:uri="http://schemas.openxmlformats.org/officeDocument/2006/bibliography"/>
   </ds:schemaRefs>

</xml_diff>